<commit_message>
affichage et suppression de commentaires
</commit_message>
<xml_diff>
--- a/SchematisationExpressJs.docx
+++ b/SchematisationExpressJs.docx
@@ -2,6 +2,7 @@
 <file path=word/document.xml><?xml version="1.0" encoding="utf-8"?>
 <w:document xmlns:wpc="http://schemas.microsoft.com/office/word/2010/wordprocessingCanvas" xmlns:cx="http://schemas.microsoft.com/office/drawing/2014/chartex" xmlns:cx1="http://schemas.microsoft.com/office/drawing/2015/9/8/chartex" xmlns:cx2="http://schemas.microsoft.com/office/drawing/2015/10/21/chartex" xmlns:cx3="http://schemas.microsoft.com/office/drawing/2016/5/9/chartex" xmlns:cx4="http://schemas.microsoft.com/office/drawing/2016/5/10/chartex" xmlns:cx5="http://schemas.microsoft.com/office/drawing/2016/5/11/chartex" xmlns:cx6="http://schemas.microsoft.com/office/drawing/2016/5/12/chartex" xmlns:cx7="http://schemas.microsoft.com/office/drawing/2016/5/13/chartex" xmlns:cx8="http://schemas.microsoft.com/office/drawing/2016/5/14/chartex" xmlns:mc="http://schemas.openxmlformats.org/markup-compatibility/2006" xmlns:aink="http://schemas.microsoft.com/office/drawing/2016/ink" xmlns:am3d="http://schemas.microsoft.com/office/drawing/2017/model3d" xmlns:o="urn:schemas-microsoft-com:office:office" xmlns:r="http://schemas.openxmlformats.org/officeDocument/2006/relationships" xmlns:m="http://schemas.openxmlformats.org/officeDocument/2006/math" xmlns:v="urn:schemas-microsoft-com:vml" xmlns:wp14="http://schemas.microsoft.com/office/word/2010/wordprocessingDrawing" xmlns:wp="http://schemas.openxmlformats.org/drawingml/2006/wordprocessingDrawing" xmlns:w10="urn:schemas-microsoft-com:office:word" xmlns:w="http://schemas.openxmlformats.org/wordprocessingml/2006/main" xmlns:w14="http://schemas.microsoft.com/office/word/2010/wordml" xmlns:w15="http://schemas.microsoft.com/office/word/2012/wordml" xmlns:w16cex="http://schemas.microsoft.com/office/word/2018/wordml/cex" xmlns:w16cid="http://schemas.microsoft.com/office/word/2016/wordml/cid" xmlns:w16="http://schemas.microsoft.com/office/word/2018/wordml" xmlns:w16sdtdh="http://schemas.microsoft.com/office/word/2020/wordml/sdtdatahash" xmlns:w16se="http://schemas.microsoft.com/office/word/2015/wordml/symex" xmlns:wpg="http://schemas.microsoft.com/office/word/2010/wordprocessingGroup" xmlns:wpi="http://schemas.microsoft.com/office/word/2010/wordprocessingInk" xmlns:wne="http://schemas.microsoft.com/office/word/2006/wordml" xmlns:wps="http://schemas.microsoft.com/office/word/2010/wordprocessingShape" mc:Ignorable="w14 w15 w16se w16cid w16 w16cex w16sdtdh wp14">
   <w:body>
+    <w:bookmarkStart w:id="0" w:name="_Hlk110533614"/>
     <w:p>
       <w:r>
         <w:rPr>
@@ -342,15 +343,7 @@
                               <w:jc w:val="center"/>
                             </w:pPr>
                             <w:r>
-                              <w:t xml:space="preserve">API (ou </w:t>
-                            </w:r>
-                            <w:proofErr w:type="spellStart"/>
-                            <w:r>
-                              <w:t>BackEnd</w:t>
-                            </w:r>
-                            <w:proofErr w:type="spellEnd"/>
-                            <w:r>
-                              <w:t>)</w:t>
+                              <w:t>API (ou BackEnd)</w:t>
                             </w:r>
                           </w:p>
                         </w:txbxContent>
@@ -625,9 +618,20 @@
                             </w:pPr>
                             <w:proofErr w:type="spellStart"/>
                             <w:r>
-                              <w:t>Router.getdelete</w:t>
+                              <w:t>Router.get</w:t>
                             </w:r>
                             <w:proofErr w:type="spellEnd"/>
+                            <w:r>
+                              <w:t>/</w:t>
+                            </w:r>
+                            <w:proofErr w:type="spellStart"/>
+                            <w:r>
+                              <w:t>delete</w:t>
+                            </w:r>
+                            <w:proofErr w:type="spellEnd"/>
+                            <w:r>
+                              <w:t>/…</w:t>
+                            </w:r>
                           </w:p>
                           <w:p>
                             <w:pPr>
@@ -682,9 +686,20 @@
                       </w:pPr>
                       <w:proofErr w:type="spellStart"/>
                       <w:r>
-                        <w:t>Router.getdelete</w:t>
+                        <w:t>Router.get</w:t>
                       </w:r>
                       <w:proofErr w:type="spellEnd"/>
+                      <w:r>
+                        <w:t>/</w:t>
+                      </w:r>
+                      <w:proofErr w:type="spellStart"/>
+                      <w:r>
+                        <w:t>delete</w:t>
+                      </w:r>
+                      <w:proofErr w:type="spellEnd"/>
+                      <w:r>
+                        <w:t>/…</w:t>
+                      </w:r>
                     </w:p>
                     <w:p>
                       <w:pPr>
@@ -757,6 +772,9 @@
                             <w:r>
                               <w:t>Controller (contient des actions qui retourne une réponse http au client</w:t>
                             </w:r>
+                            <w:r>
+                              <w:t>)</w:t>
+                            </w:r>
                           </w:p>
                           <w:p>
                             <w:pPr>
@@ -826,6 +844,9 @@
                       </w:pPr>
                       <w:r>
                         <w:t>Controller (contient des actions qui retourne une réponse http au client</w:t>
+                      </w:r>
+                      <w:r>
+                        <w:t>)</w:t>
                       </w:r>
                     </w:p>
                     <w:p>
@@ -1031,15 +1052,13 @@
                             </w:r>
                             <w:proofErr w:type="gramEnd"/>
                             <w:r>
-                              <w:t xml:space="preserve"> outil de </w:t>
-                            </w:r>
-                            <w:proofErr w:type="spellStart"/>
-                            <w:r>
-                              <w:t>creation</w:t>
-                            </w:r>
-                            <w:proofErr w:type="spellEnd"/>
-                            <w:r>
-                              <w:t xml:space="preserve"> d’une api )</w:t>
+                              <w:t xml:space="preserve"> outil de cr</w:t>
+                            </w:r>
+                            <w:r>
+                              <w:t>é</w:t>
+                            </w:r>
+                            <w:r>
+                              <w:t>ation d’une api )</w:t>
                             </w:r>
                           </w:p>
                           <w:p>
@@ -1222,15 +1241,13 @@
                       </w:r>
                       <w:proofErr w:type="gramEnd"/>
                       <w:r>
-                        <w:t xml:space="preserve"> outil de </w:t>
-                      </w:r>
-                      <w:proofErr w:type="spellStart"/>
-                      <w:r>
-                        <w:t>creation</w:t>
-                      </w:r>
-                      <w:proofErr w:type="spellEnd"/>
-                      <w:r>
-                        <w:t xml:space="preserve"> d’une api )</w:t>
+                        <w:t xml:space="preserve"> outil de cr</w:t>
+                      </w:r>
+                      <w:r>
+                        <w:t>é</w:t>
+                      </w:r>
+                      <w:r>
+                        <w:t>ation d’une api )</w:t>
                       </w:r>
                     </w:p>
                     <w:p>
@@ -1462,6 +1479,7 @@
           </mc:Fallback>
         </mc:AlternateContent>
       </w:r>
+      <w:bookmarkEnd w:id="0"/>
     </w:p>
     <w:sectPr>
       <w:pgSz w:w="11906" w:h="16838"/>

</xml_diff>